<commit_message>
Late submission due to an error I talked with you
</commit_message>
<xml_diff>
--- a/src/main/java/algstudent/s12/lab1.2.UO282276.docx
+++ b/src/main/java/algstudent/s12/lab1.2.UO282276.docx
@@ -161,7 +161,52 @@
         <w:rPr>
           <w:lang w:val="en-US"/>
         </w:rPr>
-        <w:t>[TITLE OF THE ACTIVITY]</w:t>
+        <w:t>Two algorithms with the same complexity</w:t>
+      </w:r>
+    </w:p>
+    <w:p>
+      <w:pPr>
+        <w:rPr>
+          <w:lang w:val="en-US"/>
+        </w:rPr>
+      </w:pPr>
+      <w:r>
+        <w:rPr>
+          <w:lang w:val="en-US"/>
+        </w:rPr>
+        <w:t>They do make sense as the growth in time is (k^2*t2) b</w:t>
+      </w:r>
+      <w:r>
+        <w:rPr>
+          <w:lang w:val="en-US"/>
+        </w:rPr>
+        <w:t>eing k^2 = 4</w:t>
+      </w:r>
+      <w:r>
+        <w:rPr>
+          <w:lang w:val="en-US"/>
+        </w:rPr>
+        <w:t xml:space="preserve"> in both cases and the better performance f the second is due to the way the data is treated. </w:t>
+      </w:r>
+    </w:p>
+    <w:p>
+      <w:pPr>
+        <w:rPr>
+          <w:lang w:val="en-US"/>
+        </w:rPr>
+      </w:pPr>
+    </w:p>
+    <w:p>
+      <w:pPr>
+        <w:rPr>
+          <w:lang w:val="en-US"/>
+        </w:rPr>
+      </w:pPr>
+      <w:r>
+        <w:rPr>
+          <w:lang w:val="en-US"/>
+        </w:rPr>
+        <w:t>Specs of the computer: Intel i7-10750H RAM: ddr4 32gb</w:t>
       </w:r>
     </w:p>
     <w:tbl>
@@ -173,8 +218,8 @@
       <w:tblGrid>
         <w:gridCol w:w="1200"/>
         <w:gridCol w:w="1560"/>
-        <w:gridCol w:w="1200"/>
-        <w:gridCol w:w="1940"/>
+        <w:gridCol w:w="1488"/>
+        <w:gridCol w:w="1873"/>
       </w:tblGrid>
       <w:tr>
         <w:trPr>
@@ -202,11 +247,14 @@
             <w:r>
               <w:t>loop2(t)</w:t>
             </w:r>
-          </w:p>
-        </w:tc>
-        <w:tc>
-          <w:tcPr>
-            <w:tcW w:w="1200" w:type="dxa"/>
+            <w:r>
+              <w:t xml:space="preserve"> (ms)</w:t>
+            </w:r>
+          </w:p>
+        </w:tc>
+        <w:tc>
+          <w:tcPr>
+            <w:tcW w:w="1488" w:type="dxa"/>
             <w:noWrap/>
             <w:hideMark/>
           </w:tcPr>
@@ -214,11 +262,14 @@
             <w:r>
               <w:t>loop3(t)</w:t>
             </w:r>
-          </w:p>
-        </w:tc>
-        <w:tc>
-          <w:tcPr>
-            <w:tcW w:w="1940" w:type="dxa"/>
+            <w:r>
+              <w:t xml:space="preserve"> (ms)</w:t>
+            </w:r>
+          </w:p>
+        </w:tc>
+        <w:tc>
+          <w:tcPr>
+            <w:tcW w:w="1559" w:type="dxa"/>
             <w:noWrap/>
             <w:hideMark/>
           </w:tcPr>
@@ -259,7 +310,7 @@
         </w:tc>
         <w:tc>
           <w:tcPr>
-            <w:tcW w:w="1200" w:type="dxa"/>
+            <w:tcW w:w="1488" w:type="dxa"/>
             <w:noWrap/>
             <w:hideMark/>
           </w:tcPr>
@@ -271,7 +322,7 @@
         </w:tc>
         <w:tc>
           <w:tcPr>
-            <w:tcW w:w="1940" w:type="dxa"/>
+            <w:tcW w:w="1559" w:type="dxa"/>
             <w:noWrap/>
             <w:hideMark/>
           </w:tcPr>
@@ -312,7 +363,7 @@
         </w:tc>
         <w:tc>
           <w:tcPr>
-            <w:tcW w:w="1200" w:type="dxa"/>
+            <w:tcW w:w="1488" w:type="dxa"/>
             <w:noWrap/>
             <w:hideMark/>
           </w:tcPr>
@@ -324,7 +375,7 @@
         </w:tc>
         <w:tc>
           <w:tcPr>
-            <w:tcW w:w="1940" w:type="dxa"/>
+            <w:tcW w:w="1559" w:type="dxa"/>
             <w:noWrap/>
             <w:hideMark/>
           </w:tcPr>
@@ -365,7 +416,7 @@
         </w:tc>
         <w:tc>
           <w:tcPr>
-            <w:tcW w:w="1200" w:type="dxa"/>
+            <w:tcW w:w="1488" w:type="dxa"/>
             <w:noWrap/>
             <w:hideMark/>
           </w:tcPr>
@@ -377,7 +428,7 @@
         </w:tc>
         <w:tc>
           <w:tcPr>
-            <w:tcW w:w="1940" w:type="dxa"/>
+            <w:tcW w:w="1559" w:type="dxa"/>
             <w:noWrap/>
             <w:hideMark/>
           </w:tcPr>
@@ -418,7 +469,7 @@
         </w:tc>
         <w:tc>
           <w:tcPr>
-            <w:tcW w:w="1200" w:type="dxa"/>
+            <w:tcW w:w="1488" w:type="dxa"/>
             <w:noWrap/>
             <w:hideMark/>
           </w:tcPr>
@@ -430,7 +481,7 @@
         </w:tc>
         <w:tc>
           <w:tcPr>
-            <w:tcW w:w="1940" w:type="dxa"/>
+            <w:tcW w:w="1559" w:type="dxa"/>
             <w:noWrap/>
             <w:hideMark/>
           </w:tcPr>
@@ -471,7 +522,7 @@
         </w:tc>
         <w:tc>
           <w:tcPr>
-            <w:tcW w:w="1200" w:type="dxa"/>
+            <w:tcW w:w="1488" w:type="dxa"/>
             <w:noWrap/>
             <w:hideMark/>
           </w:tcPr>
@@ -483,7 +534,7 @@
         </w:tc>
         <w:tc>
           <w:tcPr>
-            <w:tcW w:w="1940" w:type="dxa"/>
+            <w:tcW w:w="1559" w:type="dxa"/>
             <w:noWrap/>
             <w:hideMark/>
           </w:tcPr>
@@ -524,7 +575,7 @@
         </w:tc>
         <w:tc>
           <w:tcPr>
-            <w:tcW w:w="1200" w:type="dxa"/>
+            <w:tcW w:w="1488" w:type="dxa"/>
             <w:noWrap/>
             <w:hideMark/>
           </w:tcPr>
@@ -536,7 +587,7 @@
         </w:tc>
         <w:tc>
           <w:tcPr>
-            <w:tcW w:w="1940" w:type="dxa"/>
+            <w:tcW w:w="1559" w:type="dxa"/>
             <w:noWrap/>
             <w:hideMark/>
           </w:tcPr>
@@ -577,7 +628,7 @@
         </w:tc>
         <w:tc>
           <w:tcPr>
-            <w:tcW w:w="1200" w:type="dxa"/>
+            <w:tcW w:w="1488" w:type="dxa"/>
             <w:noWrap/>
             <w:hideMark/>
           </w:tcPr>
@@ -589,7 +640,7 @@
         </w:tc>
         <w:tc>
           <w:tcPr>
-            <w:tcW w:w="1940" w:type="dxa"/>
+            <w:tcW w:w="1559" w:type="dxa"/>
             <w:noWrap/>
             <w:hideMark/>
           </w:tcPr>
@@ -630,7 +681,7 @@
         </w:tc>
         <w:tc>
           <w:tcPr>
-            <w:tcW w:w="1200" w:type="dxa"/>
+            <w:tcW w:w="1488" w:type="dxa"/>
             <w:noWrap/>
             <w:hideMark/>
           </w:tcPr>
@@ -642,7 +693,7 @@
         </w:tc>
         <w:tc>
           <w:tcPr>
-            <w:tcW w:w="1940" w:type="dxa"/>
+            <w:tcW w:w="1559" w:type="dxa"/>
             <w:noWrap/>
             <w:hideMark/>
           </w:tcPr>
@@ -683,7 +734,7 @@
         </w:tc>
         <w:tc>
           <w:tcPr>
-            <w:tcW w:w="1200" w:type="dxa"/>
+            <w:tcW w:w="1488" w:type="dxa"/>
             <w:noWrap/>
             <w:hideMark/>
           </w:tcPr>
@@ -695,7 +746,7 @@
         </w:tc>
         <w:tc>
           <w:tcPr>
-            <w:tcW w:w="1940" w:type="dxa"/>
+            <w:tcW w:w="1559" w:type="dxa"/>
             <w:noWrap/>
             <w:hideMark/>
           </w:tcPr>
@@ -709,6 +760,76 @@
     </w:tbl>
     <w:p>
       <w:pPr>
+        <w:rPr>
+          <w:lang w:val="en-US"/>
+        </w:rPr>
+      </w:pPr>
+    </w:p>
+    <w:p>
+      <w:pPr>
+        <w:rPr>
+          <w:lang w:val="en-US"/>
+        </w:rPr>
+      </w:pPr>
+    </w:p>
+    <w:p>
+      <w:pPr>
+        <w:rPr>
+          <w:lang w:val="en-US"/>
+        </w:rPr>
+      </w:pPr>
+    </w:p>
+    <w:p>
+      <w:pPr>
+        <w:rPr>
+          <w:lang w:val="en-US"/>
+        </w:rPr>
+      </w:pPr>
+    </w:p>
+    <w:p>
+      <w:pPr>
+        <w:rPr>
+          <w:lang w:val="en-US"/>
+        </w:rPr>
+      </w:pPr>
+    </w:p>
+    <w:p>
+      <w:pPr>
+        <w:rPr>
+          <w:lang w:val="en-US"/>
+        </w:rPr>
+      </w:pPr>
+    </w:p>
+    <w:p>
+      <w:pPr>
+        <w:rPr>
+          <w:lang w:val="en-US"/>
+        </w:rPr>
+      </w:pPr>
+    </w:p>
+    <w:p>
+      <w:pPr>
+        <w:rPr>
+          <w:lang w:val="en-US"/>
+        </w:rPr>
+      </w:pPr>
+    </w:p>
+    <w:p>
+      <w:pPr>
+        <w:rPr>
+          <w:lang w:val="en-US"/>
+        </w:rPr>
+      </w:pPr>
+    </w:p>
+    <w:p>
+      <w:pPr>
+        <w:rPr>
+          <w:lang w:val="en-US"/>
+        </w:rPr>
+      </w:pPr>
+    </w:p>
+    <w:p>
+      <w:pPr>
         <w:pStyle w:val="TituloApartado1"/>
         <w:rPr>
           <w:lang w:val="en-US"/>
@@ -718,6 +839,7 @@
         <w:rPr>
           <w:lang w:val="en-US"/>
         </w:rPr>
+        <w:lastRenderedPageBreak/>
         <w:t>Activity</w:t>
       </w:r>
       <w:r>
@@ -742,7 +864,7 @@
         <w:rPr>
           <w:lang w:val="en-US"/>
         </w:rPr>
-        <w:t>[TITLE OF THE ACTIVITY]</w:t>
+        <w:t>Two algorithms with different complexity</w:t>
       </w:r>
     </w:p>
     <w:p>
@@ -755,13 +877,33 @@
         <w:rPr>
           <w:lang w:val="en-US"/>
         </w:rPr>
-        <w:t>[ANSWER]</w:t>
+        <w:t>It does seem correct</w:t>
       </w:r>
       <w:r>
         <w:rPr>
           <w:lang w:val="en-US"/>
         </w:rPr>
-        <w:t>.</w:t>
+        <w:t xml:space="preserve"> as loop 2 has a complexity of O(n^2) and loop 1 has the complexity of O(n*log(n)) which is way faster than O(n^2), that’s why the ratio is less than 0 and the bigger the n the bigger the difference between both algorithms.</w:t>
+      </w:r>
+    </w:p>
+    <w:p>
+      <w:pPr>
+        <w:rPr>
+          <w:lang w:val="en-US"/>
+        </w:rPr>
+      </w:pPr>
+    </w:p>
+    <w:p>
+      <w:pPr>
+        <w:rPr>
+          <w:lang w:val="en-US"/>
+        </w:rPr>
+      </w:pPr>
+      <w:r>
+        <w:rPr>
+          <w:lang w:val="en-US"/>
+        </w:rPr>
+        <w:t>Specs of the computer: Intel i7-10750H RAM: ddr4 32gb</w:t>
       </w:r>
     </w:p>
     <w:tbl>
@@ -773,8 +915,8 @@
       <w:tblGrid>
         <w:gridCol w:w="1200"/>
         <w:gridCol w:w="1560"/>
-        <w:gridCol w:w="1200"/>
-        <w:gridCol w:w="1940"/>
+        <w:gridCol w:w="1630"/>
+        <w:gridCol w:w="1873"/>
       </w:tblGrid>
       <w:tr>
         <w:trPr>
@@ -802,11 +944,14 @@
             <w:r>
               <w:t>loop1(t)</w:t>
             </w:r>
-          </w:p>
-        </w:tc>
-        <w:tc>
-          <w:tcPr>
-            <w:tcW w:w="1200" w:type="dxa"/>
+            <w:r>
+              <w:t xml:space="preserve"> (ms)</w:t>
+            </w:r>
+          </w:p>
+        </w:tc>
+        <w:tc>
+          <w:tcPr>
+            <w:tcW w:w="1630" w:type="dxa"/>
             <w:noWrap/>
             <w:hideMark/>
           </w:tcPr>
@@ -814,11 +959,14 @@
             <w:r>
               <w:t>loop2(t)</w:t>
             </w:r>
-          </w:p>
-        </w:tc>
-        <w:tc>
-          <w:tcPr>
-            <w:tcW w:w="1940" w:type="dxa"/>
+            <w:r>
+              <w:t xml:space="preserve"> (ms)</w:t>
+            </w:r>
+          </w:p>
+        </w:tc>
+        <w:tc>
+          <w:tcPr>
+            <w:tcW w:w="1510" w:type="dxa"/>
             <w:noWrap/>
             <w:hideMark/>
           </w:tcPr>
@@ -859,7 +1007,7 @@
         </w:tc>
         <w:tc>
           <w:tcPr>
-            <w:tcW w:w="1200" w:type="dxa"/>
+            <w:tcW w:w="1630" w:type="dxa"/>
             <w:noWrap/>
             <w:hideMark/>
           </w:tcPr>
@@ -871,7 +1019,7 @@
         </w:tc>
         <w:tc>
           <w:tcPr>
-            <w:tcW w:w="1940" w:type="dxa"/>
+            <w:tcW w:w="1510" w:type="dxa"/>
             <w:noWrap/>
             <w:hideMark/>
           </w:tcPr>
@@ -912,7 +1060,7 @@
         </w:tc>
         <w:tc>
           <w:tcPr>
-            <w:tcW w:w="1200" w:type="dxa"/>
+            <w:tcW w:w="1630" w:type="dxa"/>
             <w:noWrap/>
             <w:hideMark/>
           </w:tcPr>
@@ -924,7 +1072,7 @@
         </w:tc>
         <w:tc>
           <w:tcPr>
-            <w:tcW w:w="1940" w:type="dxa"/>
+            <w:tcW w:w="1510" w:type="dxa"/>
             <w:noWrap/>
             <w:hideMark/>
           </w:tcPr>
@@ -965,7 +1113,7 @@
         </w:tc>
         <w:tc>
           <w:tcPr>
-            <w:tcW w:w="1200" w:type="dxa"/>
+            <w:tcW w:w="1630" w:type="dxa"/>
             <w:noWrap/>
             <w:hideMark/>
           </w:tcPr>
@@ -977,7 +1125,7 @@
         </w:tc>
         <w:tc>
           <w:tcPr>
-            <w:tcW w:w="1940" w:type="dxa"/>
+            <w:tcW w:w="1510" w:type="dxa"/>
             <w:noWrap/>
             <w:hideMark/>
           </w:tcPr>
@@ -1018,7 +1166,7 @@
         </w:tc>
         <w:tc>
           <w:tcPr>
-            <w:tcW w:w="1200" w:type="dxa"/>
+            <w:tcW w:w="1630" w:type="dxa"/>
             <w:noWrap/>
             <w:hideMark/>
           </w:tcPr>
@@ -1030,7 +1178,7 @@
         </w:tc>
         <w:tc>
           <w:tcPr>
-            <w:tcW w:w="1940" w:type="dxa"/>
+            <w:tcW w:w="1510" w:type="dxa"/>
             <w:noWrap/>
             <w:hideMark/>
           </w:tcPr>
@@ -1071,7 +1219,7 @@
         </w:tc>
         <w:tc>
           <w:tcPr>
-            <w:tcW w:w="1200" w:type="dxa"/>
+            <w:tcW w:w="1630" w:type="dxa"/>
             <w:noWrap/>
             <w:hideMark/>
           </w:tcPr>
@@ -1083,7 +1231,7 @@
         </w:tc>
         <w:tc>
           <w:tcPr>
-            <w:tcW w:w="1940" w:type="dxa"/>
+            <w:tcW w:w="1510" w:type="dxa"/>
             <w:noWrap/>
             <w:hideMark/>
           </w:tcPr>
@@ -1124,7 +1272,7 @@
         </w:tc>
         <w:tc>
           <w:tcPr>
-            <w:tcW w:w="1200" w:type="dxa"/>
+            <w:tcW w:w="1630" w:type="dxa"/>
             <w:noWrap/>
             <w:hideMark/>
           </w:tcPr>
@@ -1136,7 +1284,7 @@
         </w:tc>
         <w:tc>
           <w:tcPr>
-            <w:tcW w:w="1940" w:type="dxa"/>
+            <w:tcW w:w="1510" w:type="dxa"/>
             <w:noWrap/>
             <w:hideMark/>
           </w:tcPr>
@@ -1177,7 +1325,7 @@
         </w:tc>
         <w:tc>
           <w:tcPr>
-            <w:tcW w:w="1200" w:type="dxa"/>
+            <w:tcW w:w="1630" w:type="dxa"/>
             <w:noWrap/>
             <w:hideMark/>
           </w:tcPr>
@@ -1189,7 +1337,7 @@
         </w:tc>
         <w:tc>
           <w:tcPr>
-            <w:tcW w:w="1940" w:type="dxa"/>
+            <w:tcW w:w="1510" w:type="dxa"/>
             <w:noWrap/>
             <w:hideMark/>
           </w:tcPr>
@@ -1230,7 +1378,7 @@
         </w:tc>
         <w:tc>
           <w:tcPr>
-            <w:tcW w:w="1200" w:type="dxa"/>
+            <w:tcW w:w="1630" w:type="dxa"/>
             <w:noWrap/>
             <w:hideMark/>
           </w:tcPr>
@@ -1242,7 +1390,7 @@
         </w:tc>
         <w:tc>
           <w:tcPr>
-            <w:tcW w:w="1940" w:type="dxa"/>
+            <w:tcW w:w="1510" w:type="dxa"/>
             <w:noWrap/>
             <w:hideMark/>
           </w:tcPr>
@@ -1283,7 +1431,7 @@
         </w:tc>
         <w:tc>
           <w:tcPr>
-            <w:tcW w:w="1200" w:type="dxa"/>
+            <w:tcW w:w="1630" w:type="dxa"/>
             <w:noWrap/>
             <w:hideMark/>
           </w:tcPr>
@@ -1295,7 +1443,7 @@
         </w:tc>
         <w:tc>
           <w:tcPr>
-            <w:tcW w:w="1940" w:type="dxa"/>
+            <w:tcW w:w="1510" w:type="dxa"/>
             <w:noWrap/>
             <w:hideMark/>
           </w:tcPr>
@@ -1320,11 +1468,100 @@
           <w:lang w:val="en-US"/>
         </w:rPr>
       </w:pPr>
+    </w:p>
+    <w:p>
+      <w:pPr>
+        <w:rPr>
+          <w:lang w:val="en-US"/>
+        </w:rPr>
+      </w:pPr>
+    </w:p>
+    <w:p>
+      <w:pPr>
+        <w:rPr>
+          <w:lang w:val="en-US"/>
+        </w:rPr>
+      </w:pPr>
+    </w:p>
+    <w:p>
+      <w:pPr>
+        <w:rPr>
+          <w:lang w:val="en-US"/>
+        </w:rPr>
+      </w:pPr>
+    </w:p>
+    <w:p>
+      <w:pPr>
+        <w:rPr>
+          <w:lang w:val="en-US"/>
+        </w:rPr>
+      </w:pPr>
+    </w:p>
+    <w:p>
+      <w:pPr>
+        <w:rPr>
+          <w:lang w:val="en-US"/>
+        </w:rPr>
+      </w:pPr>
+    </w:p>
+    <w:p>
+      <w:pPr>
+        <w:rPr>
+          <w:lang w:val="en-US"/>
+        </w:rPr>
+      </w:pPr>
+    </w:p>
+    <w:p>
+      <w:pPr>
+        <w:rPr>
+          <w:lang w:val="en-US"/>
+        </w:rPr>
+      </w:pPr>
+    </w:p>
+    <w:p>
+      <w:pPr>
+        <w:rPr>
+          <w:lang w:val="en-US"/>
+        </w:rPr>
+      </w:pPr>
+    </w:p>
+    <w:p>
+      <w:pPr>
+        <w:pStyle w:val="TituloApartado1"/>
+        <w:rPr>
+          <w:lang w:val="en-US"/>
+        </w:rPr>
+      </w:pPr>
       <w:r>
         <w:rPr>
           <w:lang w:val="en-US"/>
         </w:rPr>
-        <w:t>…</w:t>
+        <w:lastRenderedPageBreak/>
+        <w:t>Activity</w:t>
+      </w:r>
+      <w:r>
+        <w:rPr>
+          <w:lang w:val="en-US"/>
+        </w:rPr>
+        <w:t xml:space="preserve"> </w:t>
+      </w:r>
+      <w:r>
+        <w:rPr>
+          <w:lang w:val="en-US"/>
+        </w:rPr>
+        <w:t>3</w:t>
+      </w:r>
+      <w:r>
+        <w:rPr>
+          <w:lang w:val="en-US"/>
+        </w:rPr>
+        <w:t xml:space="preserve">. </w:t>
+      </w:r>
+      <w:r>
+        <w:rPr>
+          <w:lang w:val="en-US"/>
+        </w:rPr>
+        <w:t>Complexity of other algorithms</w:t>
       </w:r>
     </w:p>
     <w:p>
@@ -1333,7 +1570,982 @@
           <w:lang w:val="en-US"/>
         </w:rPr>
       </w:pPr>
+      <w:r>
+        <w:rPr>
+          <w:lang w:val="en-US"/>
+        </w:rPr>
+        <w:t xml:space="preserve">As the loop4 has O(n^4) and loop5 has O(n^3*log(n)) it can be seen in the </w:t>
+      </w:r>
+      <w:r>
+        <w:rPr>
+          <w:lang w:val="en-US"/>
+        </w:rPr>
+        <w:t>proportion</w:t>
+      </w:r>
+      <w:r>
+        <w:rPr>
+          <w:lang w:val="en-US"/>
+        </w:rPr>
+        <w:t xml:space="preserve"> column how the </w:t>
+      </w:r>
+      <w:r>
+        <w:rPr>
+          <w:lang w:val="en-US"/>
+        </w:rPr>
+        <w:t>proportion grows quadratically and it meets the results.</w:t>
+      </w:r>
     </w:p>
+    <w:p>
+      <w:pPr>
+        <w:rPr>
+          <w:lang w:val="en-US"/>
+        </w:rPr>
+      </w:pPr>
+    </w:p>
+    <w:p>
+      <w:pPr>
+        <w:rPr>
+          <w:lang w:val="en-US"/>
+        </w:rPr>
+      </w:pPr>
+      <w:r>
+        <w:rPr>
+          <w:lang w:val="en-US"/>
+        </w:rPr>
+        <w:t>Specs of the computer: Intel i7-10750H RAM: ddr4 32gb</w:t>
+      </w:r>
+    </w:p>
+    <w:tbl>
+      <w:tblPr>
+        <w:tblStyle w:val="Tablaconcuadrcula"/>
+        <w:tblW w:w="0" w:type="auto"/>
+        <w:tblLook w:val="04A0" w:firstRow="1" w:lastRow="0" w:firstColumn="1" w:lastColumn="0" w:noHBand="0" w:noVBand="1"/>
+      </w:tblPr>
+      <w:tblGrid>
+        <w:gridCol w:w="1200"/>
+        <w:gridCol w:w="1347"/>
+        <w:gridCol w:w="1417"/>
+        <w:gridCol w:w="1880"/>
+      </w:tblGrid>
+      <w:tr>
+        <w:trPr>
+          <w:trHeight w:val="300"/>
+        </w:trPr>
+        <w:tc>
+          <w:tcPr>
+            <w:tcW w:w="1200" w:type="dxa"/>
+            <w:noWrap/>
+            <w:hideMark/>
+          </w:tcPr>
+          <w:p>
+            <w:r>
+              <w:t>N</w:t>
+            </w:r>
+          </w:p>
+        </w:tc>
+        <w:tc>
+          <w:tcPr>
+            <w:tcW w:w="1347" w:type="dxa"/>
+            <w:noWrap/>
+            <w:hideMark/>
+          </w:tcPr>
+          <w:p>
+            <w:r>
+              <w:t>Loop4</w:t>
+            </w:r>
+            <w:r>
+              <w:t xml:space="preserve"> (ms)</w:t>
+            </w:r>
+          </w:p>
+        </w:tc>
+        <w:tc>
+          <w:tcPr>
+            <w:tcW w:w="1417" w:type="dxa"/>
+            <w:noWrap/>
+            <w:hideMark/>
+          </w:tcPr>
+          <w:p>
+            <w:r>
+              <w:t>Loop5</w:t>
+            </w:r>
+            <w:r>
+              <w:t xml:space="preserve"> (ms)</w:t>
+            </w:r>
+          </w:p>
+        </w:tc>
+        <w:tc>
+          <w:tcPr>
+            <w:tcW w:w="1880" w:type="dxa"/>
+            <w:vAlign w:val="bottom"/>
+          </w:tcPr>
+          <w:p>
+            <w:pPr>
+              <w:spacing w:after="160" w:line="259" w:lineRule="auto"/>
+              <w:jc w:val="left"/>
+            </w:pPr>
+            <w:r>
+              <w:rPr>
+                <w:rFonts w:cs="Calibri"/>
+                <w:color w:val="000000"/>
+                <w:sz w:val="22"/>
+                <w:szCs w:val="22"/>
+              </w:rPr>
+              <w:t>Loop4/Loop5 (ms)</w:t>
+            </w:r>
+          </w:p>
+        </w:tc>
+      </w:tr>
+      <w:tr>
+        <w:trPr>
+          <w:trHeight w:val="300"/>
+        </w:trPr>
+        <w:tc>
+          <w:tcPr>
+            <w:tcW w:w="1200" w:type="dxa"/>
+            <w:noWrap/>
+            <w:hideMark/>
+          </w:tcPr>
+          <w:p>
+            <w:r>
+              <w:t>8</w:t>
+            </w:r>
+          </w:p>
+        </w:tc>
+        <w:tc>
+          <w:tcPr>
+            <w:tcW w:w="1347" w:type="dxa"/>
+            <w:noWrap/>
+            <w:hideMark/>
+          </w:tcPr>
+          <w:p>
+            <w:r>
+              <w:t>0</w:t>
+            </w:r>
+          </w:p>
+        </w:tc>
+        <w:tc>
+          <w:tcPr>
+            <w:tcW w:w="1417" w:type="dxa"/>
+            <w:noWrap/>
+            <w:hideMark/>
+          </w:tcPr>
+          <w:p>
+            <w:r>
+              <w:t>0</w:t>
+            </w:r>
+          </w:p>
+        </w:tc>
+        <w:tc>
+          <w:tcPr>
+            <w:tcW w:w="0" w:type="auto"/>
+            <w:vAlign w:val="bottom"/>
+          </w:tcPr>
+          <w:p>
+            <w:pPr>
+              <w:spacing w:after="160" w:line="259" w:lineRule="auto"/>
+              <w:jc w:val="left"/>
+            </w:pPr>
+            <w:r>
+              <w:rPr>
+                <w:rFonts w:cs="Calibri"/>
+                <w:color w:val="000000"/>
+                <w:sz w:val="22"/>
+                <w:szCs w:val="22"/>
+              </w:rPr>
+              <w:t>1</w:t>
+            </w:r>
+          </w:p>
+        </w:tc>
+      </w:tr>
+      <w:tr>
+        <w:trPr>
+          <w:trHeight w:val="300"/>
+        </w:trPr>
+        <w:tc>
+          <w:tcPr>
+            <w:tcW w:w="1200" w:type="dxa"/>
+            <w:noWrap/>
+            <w:hideMark/>
+          </w:tcPr>
+          <w:p>
+            <w:r>
+              <w:t>16</w:t>
+            </w:r>
+          </w:p>
+        </w:tc>
+        <w:tc>
+          <w:tcPr>
+            <w:tcW w:w="1347" w:type="dxa"/>
+            <w:noWrap/>
+            <w:hideMark/>
+          </w:tcPr>
+          <w:p>
+            <w:r>
+              <w:t>2</w:t>
+            </w:r>
+          </w:p>
+        </w:tc>
+        <w:tc>
+          <w:tcPr>
+            <w:tcW w:w="1417" w:type="dxa"/>
+            <w:noWrap/>
+            <w:hideMark/>
+          </w:tcPr>
+          <w:p>
+            <w:r>
+              <w:t>1</w:t>
+            </w:r>
+          </w:p>
+        </w:tc>
+        <w:tc>
+          <w:tcPr>
+            <w:tcW w:w="0" w:type="auto"/>
+            <w:vAlign w:val="bottom"/>
+          </w:tcPr>
+          <w:p>
+            <w:pPr>
+              <w:spacing w:after="160" w:line="259" w:lineRule="auto"/>
+              <w:jc w:val="left"/>
+            </w:pPr>
+            <w:r>
+              <w:rPr>
+                <w:rFonts w:cs="Calibri"/>
+                <w:color w:val="000000"/>
+                <w:sz w:val="22"/>
+                <w:szCs w:val="22"/>
+              </w:rPr>
+              <w:t>2</w:t>
+            </w:r>
+          </w:p>
+        </w:tc>
+      </w:tr>
+      <w:tr>
+        <w:trPr>
+          <w:trHeight w:val="300"/>
+        </w:trPr>
+        <w:tc>
+          <w:tcPr>
+            <w:tcW w:w="1200" w:type="dxa"/>
+            <w:noWrap/>
+            <w:hideMark/>
+          </w:tcPr>
+          <w:p>
+            <w:r>
+              <w:t>32</w:t>
+            </w:r>
+          </w:p>
+        </w:tc>
+        <w:tc>
+          <w:tcPr>
+            <w:tcW w:w="1347" w:type="dxa"/>
+            <w:noWrap/>
+            <w:hideMark/>
+          </w:tcPr>
+          <w:p>
+            <w:r>
+              <w:t>12</w:t>
+            </w:r>
+          </w:p>
+        </w:tc>
+        <w:tc>
+          <w:tcPr>
+            <w:tcW w:w="1417" w:type="dxa"/>
+            <w:noWrap/>
+            <w:hideMark/>
+          </w:tcPr>
+          <w:p>
+            <w:r>
+              <w:t>3</w:t>
+            </w:r>
+          </w:p>
+        </w:tc>
+        <w:tc>
+          <w:tcPr>
+            <w:tcW w:w="0" w:type="auto"/>
+            <w:vAlign w:val="bottom"/>
+          </w:tcPr>
+          <w:p>
+            <w:pPr>
+              <w:spacing w:after="160" w:line="259" w:lineRule="auto"/>
+              <w:jc w:val="left"/>
+            </w:pPr>
+            <w:r>
+              <w:rPr>
+                <w:rFonts w:cs="Calibri"/>
+                <w:color w:val="000000"/>
+                <w:sz w:val="22"/>
+                <w:szCs w:val="22"/>
+              </w:rPr>
+              <w:t>4</w:t>
+            </w:r>
+          </w:p>
+        </w:tc>
+      </w:tr>
+      <w:tr>
+        <w:trPr>
+          <w:trHeight w:val="300"/>
+        </w:trPr>
+        <w:tc>
+          <w:tcPr>
+            <w:tcW w:w="1200" w:type="dxa"/>
+            <w:noWrap/>
+            <w:hideMark/>
+          </w:tcPr>
+          <w:p>
+            <w:r>
+              <w:t>64</w:t>
+            </w:r>
+          </w:p>
+        </w:tc>
+        <w:tc>
+          <w:tcPr>
+            <w:tcW w:w="1347" w:type="dxa"/>
+            <w:noWrap/>
+            <w:hideMark/>
+          </w:tcPr>
+          <w:p>
+            <w:r>
+              <w:t>145</w:t>
+            </w:r>
+          </w:p>
+        </w:tc>
+        <w:tc>
+          <w:tcPr>
+            <w:tcW w:w="1417" w:type="dxa"/>
+            <w:noWrap/>
+            <w:hideMark/>
+          </w:tcPr>
+          <w:p>
+            <w:r>
+              <w:t>18</w:t>
+            </w:r>
+          </w:p>
+        </w:tc>
+        <w:tc>
+          <w:tcPr>
+            <w:tcW w:w="0" w:type="auto"/>
+            <w:vAlign w:val="bottom"/>
+          </w:tcPr>
+          <w:p>
+            <w:pPr>
+              <w:spacing w:after="160" w:line="259" w:lineRule="auto"/>
+              <w:jc w:val="left"/>
+            </w:pPr>
+            <w:r>
+              <w:rPr>
+                <w:rFonts w:cs="Calibri"/>
+                <w:color w:val="000000"/>
+                <w:sz w:val="22"/>
+                <w:szCs w:val="22"/>
+              </w:rPr>
+              <w:t>8,055555556</w:t>
+            </w:r>
+          </w:p>
+        </w:tc>
+      </w:tr>
+      <w:tr>
+        <w:trPr>
+          <w:trHeight w:val="300"/>
+        </w:trPr>
+        <w:tc>
+          <w:tcPr>
+            <w:tcW w:w="1200" w:type="dxa"/>
+            <w:noWrap/>
+            <w:hideMark/>
+          </w:tcPr>
+          <w:p>
+            <w:r>
+              <w:t>128</w:t>
+            </w:r>
+          </w:p>
+        </w:tc>
+        <w:tc>
+          <w:tcPr>
+            <w:tcW w:w="1347" w:type="dxa"/>
+            <w:noWrap/>
+            <w:hideMark/>
+          </w:tcPr>
+          <w:p>
+            <w:r>
+              <w:t>2183</w:t>
+            </w:r>
+          </w:p>
+        </w:tc>
+        <w:tc>
+          <w:tcPr>
+            <w:tcW w:w="1417" w:type="dxa"/>
+            <w:noWrap/>
+            <w:hideMark/>
+          </w:tcPr>
+          <w:p>
+            <w:r>
+              <w:t>159</w:t>
+            </w:r>
+          </w:p>
+        </w:tc>
+        <w:tc>
+          <w:tcPr>
+            <w:tcW w:w="0" w:type="auto"/>
+            <w:vAlign w:val="bottom"/>
+          </w:tcPr>
+          <w:p>
+            <w:pPr>
+              <w:spacing w:after="160" w:line="259" w:lineRule="auto"/>
+              <w:jc w:val="left"/>
+            </w:pPr>
+            <w:r>
+              <w:rPr>
+                <w:rFonts w:cs="Calibri"/>
+                <w:color w:val="000000"/>
+                <w:sz w:val="22"/>
+                <w:szCs w:val="22"/>
+              </w:rPr>
+              <w:t>13,72955975</w:t>
+            </w:r>
+          </w:p>
+        </w:tc>
+      </w:tr>
+      <w:tr>
+        <w:trPr>
+          <w:trHeight w:val="300"/>
+        </w:trPr>
+        <w:tc>
+          <w:tcPr>
+            <w:tcW w:w="1200" w:type="dxa"/>
+            <w:noWrap/>
+            <w:hideMark/>
+          </w:tcPr>
+          <w:p>
+            <w:r>
+              <w:t>256</w:t>
+            </w:r>
+          </w:p>
+        </w:tc>
+        <w:tc>
+          <w:tcPr>
+            <w:tcW w:w="1347" w:type="dxa"/>
+            <w:noWrap/>
+            <w:hideMark/>
+          </w:tcPr>
+          <w:p>
+            <w:r>
+              <w:t>34798</w:t>
+            </w:r>
+          </w:p>
+        </w:tc>
+        <w:tc>
+          <w:tcPr>
+            <w:tcW w:w="1417" w:type="dxa"/>
+            <w:noWrap/>
+            <w:hideMark/>
+          </w:tcPr>
+          <w:p>
+            <w:r>
+              <w:t>1303</w:t>
+            </w:r>
+          </w:p>
+        </w:tc>
+        <w:tc>
+          <w:tcPr>
+            <w:tcW w:w="0" w:type="auto"/>
+            <w:vAlign w:val="bottom"/>
+          </w:tcPr>
+          <w:p>
+            <w:pPr>
+              <w:spacing w:after="160" w:line="259" w:lineRule="auto"/>
+              <w:jc w:val="left"/>
+            </w:pPr>
+            <w:r>
+              <w:rPr>
+                <w:rFonts w:cs="Calibri"/>
+                <w:color w:val="000000"/>
+                <w:sz w:val="22"/>
+                <w:szCs w:val="22"/>
+              </w:rPr>
+              <w:t>26,70606293</w:t>
+            </w:r>
+          </w:p>
+        </w:tc>
+      </w:tr>
+    </w:tbl>
+    <w:p>
+      <w:pPr>
+        <w:rPr>
+          <w:lang w:val="en-US"/>
+        </w:rPr>
+      </w:pPr>
+    </w:p>
+    <w:p>
+      <w:pPr>
+        <w:rPr>
+          <w:lang w:val="en-US"/>
+        </w:rPr>
+      </w:pPr>
+    </w:p>
+    <w:p>
+      <w:pPr>
+        <w:rPr>
+          <w:lang w:val="en-US"/>
+        </w:rPr>
+      </w:pPr>
+    </w:p>
+    <w:p>
+      <w:pPr>
+        <w:rPr>
+          <w:lang w:val="en-US"/>
+        </w:rPr>
+      </w:pPr>
+    </w:p>
+    <w:p>
+      <w:pPr>
+        <w:rPr>
+          <w:lang w:val="en-US"/>
+        </w:rPr>
+      </w:pPr>
+    </w:p>
+    <w:p>
+      <w:pPr>
+        <w:rPr>
+          <w:lang w:val="en-US"/>
+        </w:rPr>
+      </w:pPr>
+    </w:p>
+    <w:p>
+      <w:pPr>
+        <w:rPr>
+          <w:lang w:val="en-US"/>
+        </w:rPr>
+      </w:pPr>
+    </w:p>
+    <w:p>
+      <w:pPr>
+        <w:rPr>
+          <w:lang w:val="en-US"/>
+        </w:rPr>
+      </w:pPr>
+    </w:p>
+    <w:p>
+      <w:pPr>
+        <w:rPr>
+          <w:lang w:val="en-US"/>
+        </w:rPr>
+      </w:pPr>
+    </w:p>
+    <w:p>
+      <w:pPr>
+        <w:rPr>
+          <w:lang w:val="en-US"/>
+        </w:rPr>
+      </w:pPr>
+    </w:p>
+    <w:p>
+      <w:pPr>
+        <w:rPr>
+          <w:lang w:val="en-US"/>
+        </w:rPr>
+      </w:pPr>
+    </w:p>
+    <w:p>
+      <w:pPr>
+        <w:rPr>
+          <w:lang w:val="en-US"/>
+        </w:rPr>
+      </w:pPr>
+    </w:p>
+    <w:p>
+      <w:pPr>
+        <w:rPr>
+          <w:lang w:val="en-US"/>
+        </w:rPr>
+      </w:pPr>
+    </w:p>
+    <w:p>
+      <w:pPr>
+        <w:rPr>
+          <w:lang w:val="en-US"/>
+        </w:rPr>
+      </w:pPr>
+    </w:p>
+    <w:p>
+      <w:pPr>
+        <w:pStyle w:val="TituloApartado1"/>
+      </w:pPr>
+      <w:r>
+        <w:rPr>
+          <w:lang w:val="en-US"/>
+        </w:rPr>
+        <w:lastRenderedPageBreak/>
+        <w:t>Activity</w:t>
+      </w:r>
+      <w:r>
+        <w:rPr>
+          <w:lang w:val="en-US"/>
+        </w:rPr>
+        <w:t xml:space="preserve"> </w:t>
+      </w:r>
+      <w:r>
+        <w:rPr>
+          <w:lang w:val="en-US"/>
+        </w:rPr>
+        <w:t>4</w:t>
+      </w:r>
+      <w:r>
+        <w:rPr>
+          <w:lang w:val="en-US"/>
+        </w:rPr>
+        <w:t xml:space="preserve">. </w:t>
+      </w:r>
+      <w:proofErr w:type="spellStart"/>
+      <w:r>
+        <w:t>Study</w:t>
+      </w:r>
+      <w:proofErr w:type="spellEnd"/>
+      <w:r>
+        <w:t xml:space="preserve"> </w:t>
+      </w:r>
+      <w:proofErr w:type="spellStart"/>
+      <w:r>
+        <w:t>of</w:t>
+      </w:r>
+      <w:proofErr w:type="spellEnd"/>
+      <w:r>
+        <w:t xml:space="preserve"> Unknown.java</w:t>
+      </w:r>
+    </w:p>
+    <w:p>
+      <w:pPr>
+        <w:rPr>
+          <w:lang w:val="en-US"/>
+        </w:rPr>
+      </w:pPr>
+      <w:r>
+        <w:rPr>
+          <w:lang w:val="en-US"/>
+        </w:rPr>
+        <w:t>Yes, it does meet i</w:t>
+      </w:r>
+      <w:r>
+        <w:rPr>
+          <w:lang w:val="en-US"/>
+        </w:rPr>
+        <w:t>ts theoretical complexity as it is expected to be cubic. If you use the formula:</w:t>
+      </w:r>
+    </w:p>
+    <w:p>
+      <w:pPr>
+        <w:rPr>
+          <w:lang w:val="en-US"/>
+        </w:rPr>
+      </w:pPr>
+      <m:oMathPara>
+        <m:oMath>
+          <m:r>
+            <w:rPr>
+              <w:rFonts w:ascii="Cambria Math" w:hAnsi="Cambria Math"/>
+              <w:lang w:val="en-US"/>
+            </w:rPr>
+            <m:t>t2=</m:t>
+          </m:r>
+          <m:sSup>
+            <m:sSupPr>
+              <m:ctrlPr>
+                <w:rPr>
+                  <w:rFonts w:ascii="Cambria Math" w:hAnsi="Cambria Math"/>
+                  <w:i/>
+                  <w:lang w:val="en-US"/>
+                </w:rPr>
+              </m:ctrlPr>
+            </m:sSupPr>
+            <m:e>
+              <m:r>
+                <w:rPr>
+                  <w:rFonts w:ascii="Cambria Math" w:hAnsi="Cambria Math"/>
+                  <w:lang w:val="en-US"/>
+                </w:rPr>
+                <m:t>k</m:t>
+              </m:r>
+            </m:e>
+            <m:sup>
+              <m:r>
+                <w:rPr>
+                  <w:rFonts w:ascii="Cambria Math" w:hAnsi="Cambria Math"/>
+                  <w:lang w:val="en-US"/>
+                </w:rPr>
+                <m:t>c</m:t>
+              </m:r>
+            </m:sup>
+          </m:sSup>
+          <m:r>
+            <w:rPr>
+              <w:rFonts w:ascii="Cambria Math" w:hAnsi="Cambria Math"/>
+              <w:lang w:val="en-US"/>
+            </w:rPr>
+            <m:t>*t1</m:t>
+          </m:r>
+        </m:oMath>
+      </m:oMathPara>
+    </w:p>
+    <w:p>
+      <w:pPr>
+        <w:rPr>
+          <w:lang w:val="en-US"/>
+        </w:rPr>
+      </w:pPr>
+      <w:r>
+        <w:rPr>
+          <w:lang w:val="en-US"/>
+        </w:rPr>
+        <w:t xml:space="preserve">You obtain that t2 = 2^3*t1 for example with t1 = 181 it means that t2 should be 1448 and the real value is 1602 they are </w:t>
+      </w:r>
+      <w:proofErr w:type="gramStart"/>
+      <w:r>
+        <w:rPr>
+          <w:lang w:val="en-US"/>
+        </w:rPr>
+        <w:t>more or less close</w:t>
+      </w:r>
+      <w:proofErr w:type="gramEnd"/>
+      <w:r>
+        <w:rPr>
+          <w:lang w:val="en-US"/>
+        </w:rPr>
+        <w:t xml:space="preserve"> to each other so it could be seen as the theoretical and the real are plausible.</w:t>
+      </w:r>
+    </w:p>
+    <w:p>
+      <w:pPr>
+        <w:rPr>
+          <w:lang w:val="en-US"/>
+        </w:rPr>
+      </w:pPr>
+    </w:p>
+    <w:p>
+      <w:pPr>
+        <w:rPr>
+          <w:lang w:val="en-US"/>
+        </w:rPr>
+      </w:pPr>
+      <w:r>
+        <w:rPr>
+          <w:lang w:val="en-US"/>
+        </w:rPr>
+        <w:t>Specs of the computer: Intel i7-10750H RAM: ddr4 32gb</w:t>
+      </w:r>
+    </w:p>
+    <w:tbl>
+      <w:tblPr>
+        <w:tblStyle w:val="Tablaconcuadrcula"/>
+        <w:tblW w:w="0" w:type="auto"/>
+        <w:tblLook w:val="04A0" w:firstRow="1" w:lastRow="0" w:firstColumn="1" w:lastColumn="0" w:noHBand="0" w:noVBand="1"/>
+      </w:tblPr>
+      <w:tblGrid>
+        <w:gridCol w:w="1200"/>
+        <w:gridCol w:w="2339"/>
+      </w:tblGrid>
+      <w:tr>
+        <w:trPr>
+          <w:trHeight w:val="300"/>
+        </w:trPr>
+        <w:tc>
+          <w:tcPr>
+            <w:tcW w:w="1200" w:type="dxa"/>
+            <w:noWrap/>
+            <w:hideMark/>
+          </w:tcPr>
+          <w:p>
+            <w:r>
+              <w:t>N</w:t>
+            </w:r>
+          </w:p>
+        </w:tc>
+        <w:tc>
+          <w:tcPr>
+            <w:tcW w:w="2339" w:type="dxa"/>
+            <w:noWrap/>
+            <w:hideMark/>
+          </w:tcPr>
+          <w:p>
+            <w:r>
+              <w:t>Unknown.java (ms)</w:t>
+            </w:r>
+          </w:p>
+        </w:tc>
+      </w:tr>
+      <w:tr>
+        <w:trPr>
+          <w:trHeight w:val="300"/>
+        </w:trPr>
+        <w:tc>
+          <w:tcPr>
+            <w:tcW w:w="1200" w:type="dxa"/>
+            <w:noWrap/>
+            <w:hideMark/>
+          </w:tcPr>
+          <w:p>
+            <w:r>
+              <w:t>8</w:t>
+            </w:r>
+          </w:p>
+        </w:tc>
+        <w:tc>
+          <w:tcPr>
+            <w:tcW w:w="2339" w:type="dxa"/>
+            <w:noWrap/>
+            <w:hideMark/>
+          </w:tcPr>
+          <w:p>
+            <w:r>
+              <w:t>3</w:t>
+            </w:r>
+          </w:p>
+        </w:tc>
+      </w:tr>
+      <w:tr>
+        <w:trPr>
+          <w:trHeight w:val="300"/>
+        </w:trPr>
+        <w:tc>
+          <w:tcPr>
+            <w:tcW w:w="1200" w:type="dxa"/>
+            <w:noWrap/>
+            <w:hideMark/>
+          </w:tcPr>
+          <w:p>
+            <w:r>
+              <w:t>16</w:t>
+            </w:r>
+          </w:p>
+        </w:tc>
+        <w:tc>
+          <w:tcPr>
+            <w:tcW w:w="2339" w:type="dxa"/>
+            <w:noWrap/>
+            <w:hideMark/>
+          </w:tcPr>
+          <w:p>
+            <w:r>
+              <w:t>21</w:t>
+            </w:r>
+          </w:p>
+        </w:tc>
+      </w:tr>
+      <w:tr>
+        <w:trPr>
+          <w:trHeight w:val="300"/>
+        </w:trPr>
+        <w:tc>
+          <w:tcPr>
+            <w:tcW w:w="1200" w:type="dxa"/>
+            <w:noWrap/>
+            <w:hideMark/>
+          </w:tcPr>
+          <w:p>
+            <w:r>
+              <w:t>32</w:t>
+            </w:r>
+          </w:p>
+        </w:tc>
+        <w:tc>
+          <w:tcPr>
+            <w:tcW w:w="2339" w:type="dxa"/>
+            <w:noWrap/>
+            <w:hideMark/>
+          </w:tcPr>
+          <w:p>
+            <w:r>
+              <w:t>181</w:t>
+            </w:r>
+          </w:p>
+        </w:tc>
+      </w:tr>
+      <w:tr>
+        <w:trPr>
+          <w:trHeight w:val="300"/>
+        </w:trPr>
+        <w:tc>
+          <w:tcPr>
+            <w:tcW w:w="1200" w:type="dxa"/>
+            <w:noWrap/>
+            <w:hideMark/>
+          </w:tcPr>
+          <w:p>
+            <w:r>
+              <w:t>64</w:t>
+            </w:r>
+          </w:p>
+        </w:tc>
+        <w:tc>
+          <w:tcPr>
+            <w:tcW w:w="2339" w:type="dxa"/>
+            <w:noWrap/>
+            <w:hideMark/>
+          </w:tcPr>
+          <w:p>
+            <w:r>
+              <w:t>1602</w:t>
+            </w:r>
+          </w:p>
+        </w:tc>
+      </w:tr>
+      <w:tr>
+        <w:trPr>
+          <w:trHeight w:val="300"/>
+        </w:trPr>
+        <w:tc>
+          <w:tcPr>
+            <w:tcW w:w="1200" w:type="dxa"/>
+            <w:noWrap/>
+            <w:hideMark/>
+          </w:tcPr>
+          <w:p>
+            <w:r>
+              <w:t>128</w:t>
+            </w:r>
+          </w:p>
+        </w:tc>
+        <w:tc>
+          <w:tcPr>
+            <w:tcW w:w="2339" w:type="dxa"/>
+            <w:noWrap/>
+            <w:hideMark/>
+          </w:tcPr>
+          <w:p>
+            <w:r>
+              <w:t>14416</w:t>
+            </w:r>
+          </w:p>
+        </w:tc>
+      </w:tr>
+      <w:tr>
+        <w:trPr>
+          <w:trHeight w:val="300"/>
+        </w:trPr>
+        <w:tc>
+          <w:tcPr>
+            <w:tcW w:w="1200" w:type="dxa"/>
+            <w:noWrap/>
+            <w:hideMark/>
+          </w:tcPr>
+          <w:p>
+            <w:r>
+              <w:t>256</w:t>
+            </w:r>
+          </w:p>
+        </w:tc>
+        <w:tc>
+          <w:tcPr>
+            <w:tcW w:w="2339" w:type="dxa"/>
+            <w:noWrap/>
+            <w:hideMark/>
+          </w:tcPr>
+          <w:p>
+            <w:r>
+              <w:t>130569</w:t>
+            </w:r>
+          </w:p>
+        </w:tc>
+      </w:tr>
+    </w:tbl>
     <w:p>
       <w:pPr>
         <w:rPr>
@@ -1773,7 +2985,7 @@
     <w:tblGrid>
       <w:gridCol w:w="1418"/>
       <w:gridCol w:w="3118"/>
-      <w:gridCol w:w="1276"/>
+      <w:gridCol w:w="1375"/>
       <w:gridCol w:w="1980"/>
     </w:tblGrid>
     <w:tr>
@@ -1994,6 +3206,13 @@
             </w:rPr>
             <w:t>UO:</w:t>
           </w:r>
+          <w:r>
+            <w:rPr>
+              <w:sz w:val="22"/>
+              <w:szCs w:val="22"/>
+            </w:rPr>
+            <w:t xml:space="preserve"> 282276</w:t>
+          </w:r>
         </w:p>
       </w:tc>
       <w:tc>
@@ -2013,6 +3232,12 @@
               <w:rFonts w:asciiTheme="minorHAnsi" w:hAnsiTheme="minorHAnsi"/>
             </w:rPr>
           </w:pPr>
+          <w:r>
+            <w:rPr>
+              <w:rFonts w:asciiTheme="minorHAnsi" w:hAnsiTheme="minorHAnsi"/>
+            </w:rPr>
+            <w:t>17/02/2022</w:t>
+          </w:r>
         </w:p>
       </w:tc>
       <w:tc>
@@ -2032,6 +3257,12 @@
               <w:rFonts w:asciiTheme="minorHAnsi" w:hAnsiTheme="minorHAnsi"/>
             </w:rPr>
           </w:pPr>
+          <w:r>
+            <w:rPr>
+              <w:rFonts w:asciiTheme="minorHAnsi" w:hAnsiTheme="minorHAnsi"/>
+            </w:rPr>
+            <w:t>1.2</w:t>
+          </w:r>
         </w:p>
       </w:tc>
     </w:tr>
@@ -2088,6 +3319,13 @@
               <w:szCs w:val="22"/>
             </w:rPr>
             <w:t xml:space="preserve">: </w:t>
+          </w:r>
+          <w:r>
+            <w:rPr>
+              <w:sz w:val="22"/>
+              <w:szCs w:val="22"/>
+            </w:rPr>
+            <w:t>Cadenas Blanco</w:t>
           </w:r>
         </w:p>
       </w:tc>
@@ -2184,6 +3422,13 @@
               <w:szCs w:val="22"/>
             </w:rPr>
             <w:t>:</w:t>
+          </w:r>
+          <w:r>
+            <w:rPr>
+              <w:sz w:val="22"/>
+              <w:szCs w:val="22"/>
+            </w:rPr>
+            <w:t xml:space="preserve"> Andrés</w:t>
           </w:r>
         </w:p>
       </w:tc>
@@ -6401,6 +7646,16 @@
       <w:lang w:eastAsia="es-ES"/>
     </w:rPr>
   </w:style>
+  <w:style w:type="character" w:styleId="Textodelmarcadordeposicin">
+    <w:name w:val="Placeholder Text"/>
+    <w:basedOn w:val="Fuentedeprrafopredeter"/>
+    <w:uiPriority w:val="99"/>
+    <w:semiHidden/>
+    <w:rsid w:val="00871A5F"/>
+    <w:rPr>
+      <w:color w:val="808080"/>
+    </w:rPr>
+  </w:style>
 </w:styles>
 </file>
 

</xml_diff>